<commit_message>
Added description for Module-1.2 & Module-1.3
</commit_message>
<xml_diff>
--- a/дневник-отчет.docx
+++ b/дневник-отчет.docx
@@ -5716,6 +5716,19 @@
       </w:pPr>
       <w:r>
         <w:rPr>
+          <w:szCs w:val="28"/>
+        </w:rPr>
+        <w:t>Чтобы нормировать элементы массивы, необходимо разделить каждый элемент на наибольший. Для этого сортируется копия введенного массива. Максимальное значение – последний элемент массива. В цикле происходит деление всех элементов на максимальный.</w:t>
+      </w:r>
+    </w:p>
+    <w:p>
+      <w:pPr>
+        <w:rPr>
+          <w:szCs w:val="28"/>
+        </w:rPr>
+      </w:pPr>
+      <w:r>
+        <w:rPr>
           <w:b/>
           <w:bCs/>
           <w:szCs w:val="28"/>
@@ -6407,6 +6420,7 @@
         <w:rPr>
           <w:lang w:val="ru-BY"/>
         </w:rPr>
+        <w:lastRenderedPageBreak/>
         <w:t>for</w:t>
       </w:r>
       <w:proofErr w:type="spellEnd"/>
@@ -6613,7 +6627,6 @@
         <w:rPr>
           <w:lang w:val="ru-BY"/>
         </w:rPr>
-        <w:lastRenderedPageBreak/>
         <w:t>Console.ReadKey</w:t>
       </w:r>
       <w:proofErr w:type="spellEnd"/>
@@ -6744,6 +6757,55 @@
       </w:pPr>
       <w:r>
         <w:rPr>
+          <w:szCs w:val="28"/>
+        </w:rPr>
+        <w:t xml:space="preserve">Вводится цикл с клавиатуры и число, используемое в замене. Индекс наибольшего элемента находится с помощью </w:t>
+      </w:r>
+      <w:proofErr w:type="spellStart"/>
+      <w:proofErr w:type="gramStart"/>
+      <w:r>
+        <w:rPr>
+          <w:szCs w:val="28"/>
+          <w:lang w:val="en-US"/>
+        </w:rPr>
+        <w:t>IndexOf</w:t>
+      </w:r>
+      <w:proofErr w:type="spellEnd"/>
+      <w:r>
+        <w:rPr>
+          <w:szCs w:val="28"/>
+        </w:rPr>
+        <w:t>(</w:t>
+      </w:r>
+      <w:proofErr w:type="gramEnd"/>
+      <w:r>
+        <w:rPr>
+          <w:szCs w:val="28"/>
+        </w:rPr>
+        <w:t xml:space="preserve">). </w:t>
+      </w:r>
+      <w:r>
+        <w:rPr>
+          <w:szCs w:val="28"/>
+          <w:lang w:val="be-BY"/>
+        </w:rPr>
+        <w:t xml:space="preserve">После элемент с найденным </w:t>
+      </w:r>
+      <w:r>
+        <w:rPr>
+          <w:szCs w:val="28"/>
+        </w:rPr>
+        <w:t>индексом заменяется на введенное число.</w:t>
+      </w:r>
+    </w:p>
+    <w:p>
+      <w:pPr>
+        <w:rPr>
+          <w:szCs w:val="28"/>
+        </w:rPr>
+      </w:pPr>
+      <w:r>
+        <w:rPr>
           <w:b/>
           <w:bCs/>
           <w:szCs w:val="28"/>
@@ -7429,7 +7491,21 @@
           <w:bCs/>
           <w:szCs w:val="28"/>
         </w:rPr>
+        <w:lastRenderedPageBreak/>
         <w:t>Задание 3.</w:t>
+      </w:r>
+    </w:p>
+    <w:p>
+      <w:pPr>
+        <w:rPr>
+          <w:szCs w:val="28"/>
+        </w:rPr>
+      </w:pPr>
+      <w:r>
+        <w:rPr>
+          <w:szCs w:val="28"/>
+        </w:rPr>
+        <w:t>Поиск простых чисел происходит в цикле. После нахождения выводятся найденные числа.</w:t>
       </w:r>
     </w:p>
     <w:p>
@@ -7714,7 +7790,6 @@
         <w:rPr>
           <w:lang w:val="ru-BY"/>
         </w:rPr>
-        <w:lastRenderedPageBreak/>
         <w:t xml:space="preserve">    </w:t>
       </w:r>
       <w:proofErr w:type="spellStart"/>
@@ -8255,6 +8330,58 @@
       <w:pPr>
         <w:rPr>
           <w:szCs w:val="28"/>
+          <w:lang w:val="be-BY"/>
+        </w:rPr>
+      </w:pPr>
+      <w:r>
+        <w:rPr>
+          <w:szCs w:val="28"/>
+        </w:rPr>
+        <w:t xml:space="preserve">Задается массив с помощью случайных значений. Индексы элементов с максимальным и минимальным значением находится используя </w:t>
+      </w:r>
+      <w:proofErr w:type="spellStart"/>
+      <w:proofErr w:type="gramStart"/>
+      <w:r>
+        <w:rPr>
+          <w:szCs w:val="28"/>
+          <w:lang w:val="en-US"/>
+        </w:rPr>
+        <w:t>IndexOf</w:t>
+      </w:r>
+      <w:proofErr w:type="spellEnd"/>
+      <w:r>
+        <w:rPr>
+          <w:szCs w:val="28"/>
+          <w:lang w:val="be-BY"/>
+        </w:rPr>
+        <w:t>(</w:t>
+      </w:r>
+      <w:proofErr w:type="gramEnd"/>
+      <w:r>
+        <w:rPr>
+          <w:szCs w:val="28"/>
+          <w:lang w:val="be-BY"/>
+        </w:rPr>
+        <w:t>)</w:t>
+      </w:r>
+      <w:r>
+        <w:rPr>
+          <w:szCs w:val="28"/>
+        </w:rPr>
+        <w:t>.</w:t>
+      </w:r>
+      <w:r>
+        <w:rPr>
+          <w:szCs w:val="28"/>
+          <w:lang w:val="be-BY"/>
+        </w:rPr>
+        <w:t xml:space="preserve">  </w:t>
+      </w:r>
+    </w:p>
+    <w:p>
+      <w:pPr>
+        <w:rPr>
+          <w:szCs w:val="28"/>
         </w:rPr>
       </w:pPr>
       <w:r>
@@ -9012,6 +9139,7 @@
         <w:rPr>
           <w:lang w:val="ru-BY"/>
         </w:rPr>
+        <w:lastRenderedPageBreak/>
         <w:t>var</w:t>
       </w:r>
       <w:proofErr w:type="spellEnd"/>
@@ -9439,6 +9567,49 @@
           <w:szCs w:val="28"/>
         </w:rPr>
       </w:pPr>
+      <w:r>
+        <w:rPr>
+          <w:szCs w:val="28"/>
+        </w:rPr>
+        <w:t xml:space="preserve">Задаются символьные массивы: массив всего русского алфавит и гласных букв. Создается новый символьный массив, который заполняется случайными русскими буквами из соответствующего символьного массива. Далее используя </w:t>
+      </w:r>
+      <w:proofErr w:type="gramStart"/>
+      <w:r>
+        <w:rPr>
+          <w:szCs w:val="28"/>
+          <w:lang w:val="en-US"/>
+        </w:rPr>
+        <w:t>List&lt;</w:t>
+      </w:r>
+      <w:proofErr w:type="gramEnd"/>
+      <w:r>
+        <w:rPr>
+          <w:szCs w:val="28"/>
+          <w:lang w:val="en-US"/>
+        </w:rPr>
+        <w:t>&gt;</w:t>
+      </w:r>
+      <w:r>
+        <w:rPr>
+          <w:szCs w:val="28"/>
+          <w:lang w:val="be-BY"/>
+        </w:rPr>
+        <w:t xml:space="preserve"> </w:t>
+      </w:r>
+      <w:proofErr w:type="spellStart"/>
+      <w:r>
+        <w:rPr>
+          <w:szCs w:val="28"/>
+        </w:rPr>
+        <w:t>просиходит</w:t>
+      </w:r>
+      <w:proofErr w:type="spellEnd"/>
+      <w:r>
+        <w:rPr>
+          <w:szCs w:val="28"/>
+        </w:rPr>
+        <w:t xml:space="preserve"> поиск согласных.</w:t>
+      </w:r>
     </w:p>
     <w:p>
       <w:pPr>
@@ -10385,13 +10556,6 @@
     <w:p>
       <w:pPr>
         <w:rPr>
-          <w:szCs w:val="28"/>
-        </w:rPr>
-      </w:pPr>
-    </w:p>
-    <w:p>
-      <w:pPr>
-        <w:rPr>
           <w:b/>
           <w:bCs/>
           <w:szCs w:val="28"/>
@@ -10403,6 +10567,7 @@
           <w:bCs/>
           <w:szCs w:val="28"/>
         </w:rPr>
+        <w:lastRenderedPageBreak/>
         <w:t>Задание 6.</w:t>
       </w:r>
     </w:p>
@@ -10412,6 +10577,26 @@
           <w:szCs w:val="28"/>
         </w:rPr>
       </w:pPr>
+      <w:r>
+        <w:rPr>
+          <w:szCs w:val="28"/>
+        </w:rPr>
+        <w:t xml:space="preserve">Создается массив и заполняется случайными вещественными числами. Далее </w:t>
+      </w:r>
+      <w:proofErr w:type="gramStart"/>
+      <w:r>
+        <w:rPr>
+          <w:szCs w:val="28"/>
+        </w:rPr>
+        <w:t>происходит  сортировка</w:t>
+      </w:r>
+      <w:proofErr w:type="gramEnd"/>
+      <w:r>
+        <w:rPr>
+          <w:szCs w:val="28"/>
+        </w:rPr>
+        <w:t xml:space="preserve"> индексов по возрастанию значений.</w:t>
+      </w:r>
     </w:p>
     <w:p>
       <w:pPr>
@@ -11061,7 +11246,6 @@
         <w:rPr>
           <w:lang w:val="ru-BY"/>
         </w:rPr>
-        <w:lastRenderedPageBreak/>
         <w:t xml:space="preserve">        </w:t>
       </w:r>
       <w:proofErr w:type="spellStart"/>
@@ -11418,9 +11602,9 @@
           <w:noProof/>
         </w:rPr>
         <w:drawing>
-          <wp:inline distT="0" distB="0" distL="0" distR="0" wp14:anchorId="22051504" wp14:editId="52C96250">
-            <wp:extent cx="5587365" cy="357515"/>
-            <wp:effectExtent l="0" t="0" r="0" b="4445"/>
+          <wp:inline distT="0" distB="0" distL="0" distR="0" wp14:anchorId="22051504" wp14:editId="4DD7B65C">
+            <wp:extent cx="5954398" cy="381000"/>
+            <wp:effectExtent l="0" t="0" r="8255" b="0"/>
             <wp:docPr id="14" name="Рисунок 14"/>
             <wp:cNvGraphicFramePr>
               <a:graphicFrameLocks xmlns:a="http://schemas.openxmlformats.org/drawingml/2006/main" noChangeAspect="1"/>
@@ -11441,7 +11625,7 @@
                   <pic:spPr>
                     <a:xfrm>
                       <a:off x="0" y="0"/>
-                      <a:ext cx="5637143" cy="360700"/>
+                      <a:ext cx="6017577" cy="385043"/>
                     </a:xfrm>
                     <a:prstGeom prst="rect">
                       <a:avLst/>
@@ -11609,12 +11793,35 @@
       <w:pPr>
         <w:rPr>
           <w:rFonts w:eastAsia="Times New Roman" w:cs="Times New Roman"/>
-          <w:b/>
-          <w:bCs/>
           <w:szCs w:val="28"/>
           <w:lang w:eastAsia="ru-BY"/>
         </w:rPr>
       </w:pPr>
+      <w:r>
+        <w:rPr>
+          <w:rFonts w:eastAsia="Times New Roman" w:cs="Times New Roman"/>
+          <w:szCs w:val="28"/>
+          <w:lang w:eastAsia="ru-BY"/>
+        </w:rPr>
+        <w:t xml:space="preserve">Наибольший общий делитель </w:t>
+      </w:r>
+      <w:r>
+        <w:rPr>
+          <w:rFonts w:eastAsia="Times New Roman" w:cs="Times New Roman"/>
+          <w:szCs w:val="28"/>
+          <w:lang w:eastAsia="ru-BY"/>
+        </w:rPr>
+        <w:t xml:space="preserve">находится с помощью алгоритма Евклида – большее число делится на меньшее, если делится без остатка, то меньшее число и </w:t>
+      </w:r>
+      <w:r>
+        <w:rPr>
+          <w:rFonts w:eastAsia="Times New Roman" w:cs="Times New Roman"/>
+          <w:szCs w:val="28"/>
+          <w:lang w:eastAsia="ru-BY"/>
+        </w:rPr>
+        <w:lastRenderedPageBreak/>
+        <w:t>есть НОД. Если остаток есть, то большее число заменяется на остаток от деления.</w:t>
+      </w:r>
     </w:p>
     <w:p>
       <w:pPr>
@@ -12210,7 +12417,6 @@
         <w:rPr>
           <w:lang w:val="ru-BY" w:eastAsia="ru-BY"/>
         </w:rPr>
-        <w:lastRenderedPageBreak/>
         <w:t xml:space="preserve">        </w:t>
       </w:r>
       <w:proofErr w:type="spellStart"/>
@@ -12598,7 +12804,19 @@
         <w:t>Задание 2.</w:t>
       </w:r>
     </w:p>
-    <w:p/>
+    <w:p>
+      <w:r>
+        <w:t xml:space="preserve">Значение максимальной сумме вводится с клавиатуры. Далее пока сумма значений элементов массива, которые генерируются случайно в диапазоне, не </w:t>
+      </w:r>
+      <w:proofErr w:type="spellStart"/>
+      <w:r>
+        <w:t>привышает</w:t>
+      </w:r>
+      <w:proofErr w:type="spellEnd"/>
+      <w:r>
+        <w:t xml:space="preserve"> введенную сумму – элементы продолжают генерироваться.</w:t>
+      </w:r>
+    </w:p>
     <w:p>
       <w:r>
         <w:rPr>
@@ -13080,6 +13298,7 @@
         <w:rPr>
           <w:lang w:val="ru-BY"/>
         </w:rPr>
+        <w:lastRenderedPageBreak/>
         <w:t xml:space="preserve">        </w:t>
       </w:r>
       <w:proofErr w:type="spellStart"/>
@@ -13860,7 +14079,49 @@
         <w:t>Задание 3.</w:t>
       </w:r>
     </w:p>
-    <w:p/>
+    <w:p>
+      <w:r>
+        <w:t xml:space="preserve">Вводится размер квадратной матрицы. Значения двумерного массива случайные в заданном </w:t>
+      </w:r>
+      <w:proofErr w:type="spellStart"/>
+      <w:r>
+        <w:t>диапозоне</w:t>
+      </w:r>
+      <w:proofErr w:type="spellEnd"/>
+      <w:r>
+        <w:t xml:space="preserve">. Исходная матрица выводится с помощью функции </w:t>
+      </w:r>
+      <w:proofErr w:type="spellStart"/>
+      <w:proofErr w:type="gramStart"/>
+      <w:r>
+        <w:rPr>
+          <w:lang w:val="en-US"/>
+        </w:rPr>
+        <w:t>PrintMatrix</w:t>
+      </w:r>
+      <w:proofErr w:type="spellEnd"/>
+      <w:r>
+        <w:t>(</w:t>
+      </w:r>
+      <w:proofErr w:type="gramEnd"/>
+      <w:r>
+        <w:t>).</w:t>
+      </w:r>
+      <w:r>
+        <w:rPr>
+          <w:lang w:val="be-BY"/>
+        </w:rPr>
+        <w:t xml:space="preserve"> Далее </w:t>
+      </w:r>
+      <w:proofErr w:type="spellStart"/>
+      <w:r>
+        <w:t>проихсходит</w:t>
+      </w:r>
+      <w:proofErr w:type="spellEnd"/>
+      <w:r>
+        <w:t xml:space="preserve"> сортировка матрицы по сумме значений в строке. В конце выводится отсортированная по строкам матрица.</w:t>
+      </w:r>
+    </w:p>
     <w:p>
       <w:r>
         <w:rPr>
@@ -14924,6 +15185,7 @@
         <w:rPr>
           <w:lang w:val="ru-BY"/>
         </w:rPr>
+        <w:lastRenderedPageBreak/>
         <w:t xml:space="preserve">                 {</w:t>
       </w:r>
     </w:p>
@@ -15974,7 +16236,6 @@
         <w:rPr>
           <w:lang w:val="ru-BY"/>
         </w:rPr>
-        <w:lastRenderedPageBreak/>
         <w:t>}</w:t>
       </w:r>
     </w:p>

</xml_diff>